<commit_message>
log and minor map updates
</commit_message>
<xml_diff>
--- a/Artifacts HOMEBREW.docx
+++ b/Artifacts HOMEBREW.docx
@@ -2,6 +2,611 @@
 <file path=word/document.xml><?xml version="1.0" encoding="utf-8"?>
 <w:document xmlns:wpc="http://schemas.microsoft.com/office/word/2010/wordprocessingCanvas" xmlns:cx="http://schemas.microsoft.com/office/drawing/2014/chartex" xmlns:cx1="http://schemas.microsoft.com/office/drawing/2015/9/8/chartex" xmlns:cx2="http://schemas.microsoft.com/office/drawing/2015/10/21/chartex" xmlns:cx3="http://schemas.microsoft.com/office/drawing/2016/5/9/chartex" xmlns:cx4="http://schemas.microsoft.com/office/drawing/2016/5/10/chartex" xmlns:cx5="http://schemas.microsoft.com/office/drawing/2016/5/11/chartex" xmlns:cx6="http://schemas.microsoft.com/office/drawing/2016/5/12/chartex" xmlns:cx7="http://schemas.microsoft.com/office/drawing/2016/5/13/chartex" xmlns:cx8="http://schemas.microsoft.com/office/drawing/2016/5/14/chartex" xmlns:mc="http://schemas.openxmlformats.org/markup-compatibility/2006" xmlns:aink="http://schemas.microsoft.com/office/drawing/2016/ink" xmlns:am3d="http://schemas.microsoft.com/office/drawing/2017/model3d" xmlns:o="urn:schemas-microsoft-com:office:office" xmlns:r="http://schemas.openxmlformats.org/officeDocument/2006/relationships" xmlns:m="http://schemas.openxmlformats.org/officeDocument/2006/math" xmlns:v="urn:schemas-microsoft-com:vml" xmlns:wp14="http://schemas.microsoft.com/office/word/2010/wordprocessingDrawing" xmlns:wp="http://schemas.openxmlformats.org/drawingml/2006/wordprocessingDrawing" xmlns:w10="urn:schemas-microsoft-com:office:word" xmlns:w="http://schemas.openxmlformats.org/wordprocessingml/2006/main" xmlns:w14="http://schemas.microsoft.com/office/word/2010/wordml" xmlns:w15="http://schemas.microsoft.com/office/word/2012/wordml" xmlns:w16cid="http://schemas.microsoft.com/office/word/2016/wordml/cid" xmlns:w16se="http://schemas.microsoft.com/office/word/2015/wordml/symex" xmlns:wpg="http://schemas.microsoft.com/office/word/2010/wordprocessingGroup" xmlns:wpi="http://schemas.microsoft.com/office/word/2010/wordprocessingInk" xmlns:wne="http://schemas.microsoft.com/office/word/2006/wordml" xmlns:wps="http://schemas.microsoft.com/office/word/2010/wordprocessingShape" mc:Ignorable="w14 w15 w16se w16cid wp14">
   <w:body>
+    <w:p>
+      <w:pPr>
+        <w:ind w:left="720" w:hanging="360"/>
+      </w:pPr>
+    </w:p>
+    <w:tbl>
+      <w:tblPr>
+        <w:tblW w:w="9084" w:type="dxa"/>
+        <w:shd w:val="clear" w:color="auto" w:fill="FFFFFF"/>
+        <w:tblCellMar>
+          <w:top w:w="15" w:type="dxa"/>
+          <w:left w:w="15" w:type="dxa"/>
+          <w:bottom w:w="15" w:type="dxa"/>
+          <w:right w:w="15" w:type="dxa"/>
+        </w:tblCellMar>
+        <w:tblLook w:val="04A0" w:firstRow="1" w:lastRow="0" w:firstColumn="1" w:lastColumn="0" w:noHBand="0" w:noVBand="1"/>
+      </w:tblPr>
+      <w:tblGrid>
+        <w:gridCol w:w="2212"/>
+        <w:gridCol w:w="3371"/>
+        <w:gridCol w:w="3501"/>
+      </w:tblGrid>
+      <w:tr>
+        <w:trPr>
+          <w:trHeight w:val="390"/>
+        </w:trPr>
+        <w:tc>
+          <w:tcPr>
+            <w:tcW w:w="0" w:type="auto"/>
+            <w:shd w:val="clear" w:color="auto" w:fill="FFFFFF"/>
+            <w:tcMar>
+              <w:top w:w="120" w:type="dxa"/>
+              <w:left w:w="0" w:type="dxa"/>
+              <w:bottom w:w="120" w:type="dxa"/>
+              <w:right w:w="150" w:type="dxa"/>
+            </w:tcMar>
+            <w:hideMark/>
+          </w:tcPr>
+          <w:p>
+            <w:pPr>
+              <w:spacing w:after="0" w:line="240" w:lineRule="auto"/>
+              <w:rPr>
+                <w:rFonts w:ascii="Arial" w:eastAsia="Times New Roman" w:hAnsi="Arial" w:cs="Arial"/>
+                <w:b/>
+                <w:bCs/>
+                <w:color w:val="000000"/>
+                <w:sz w:val="24"/>
+                <w:szCs w:val="24"/>
+                <w:lang w:eastAsia="ru-RU"/>
+              </w:rPr>
+            </w:pPr>
+            <w:r>
+              <w:rPr>
+                <w:rFonts w:ascii="Arial" w:eastAsia="Times New Roman" w:hAnsi="Arial" w:cs="Arial"/>
+                <w:b/>
+                <w:bCs/>
+                <w:color w:val="000000"/>
+                <w:sz w:val="24"/>
+                <w:szCs w:val="24"/>
+                <w:lang w:eastAsia="ru-RU"/>
+              </w:rPr>
+              <w:t>Rarity</w:t>
+            </w:r>
+          </w:p>
+        </w:tc>
+        <w:tc>
+          <w:tcPr>
+            <w:tcW w:w="0" w:type="auto"/>
+            <w:shd w:val="clear" w:color="auto" w:fill="FFFFFF"/>
+            <w:tcMar>
+              <w:top w:w="120" w:type="dxa"/>
+              <w:left w:w="150" w:type="dxa"/>
+              <w:bottom w:w="120" w:type="dxa"/>
+              <w:right w:w="150" w:type="dxa"/>
+            </w:tcMar>
+            <w:hideMark/>
+          </w:tcPr>
+          <w:p>
+            <w:pPr>
+              <w:spacing w:after="0" w:line="240" w:lineRule="auto"/>
+              <w:rPr>
+                <w:rFonts w:ascii="Arial" w:eastAsia="Times New Roman" w:hAnsi="Arial" w:cs="Arial"/>
+                <w:b/>
+                <w:bCs/>
+                <w:color w:val="000000"/>
+                <w:sz w:val="24"/>
+                <w:szCs w:val="24"/>
+                <w:lang w:eastAsia="ru-RU"/>
+              </w:rPr>
+            </w:pPr>
+            <w:r>
+              <w:rPr>
+                <w:rFonts w:ascii="Arial" w:eastAsia="Times New Roman" w:hAnsi="Arial" w:cs="Arial"/>
+                <w:b/>
+                <w:bCs/>
+                <w:color w:val="000000"/>
+                <w:sz w:val="24"/>
+                <w:szCs w:val="24"/>
+                <w:lang w:eastAsia="ru-RU"/>
+              </w:rPr>
+              <w:t>Character Level</w:t>
+            </w:r>
+          </w:p>
+        </w:tc>
+        <w:tc>
+          <w:tcPr>
+            <w:tcW w:w="0" w:type="auto"/>
+            <w:shd w:val="clear" w:color="auto" w:fill="FFFFFF"/>
+            <w:tcMar>
+              <w:top w:w="120" w:type="dxa"/>
+              <w:left w:w="150" w:type="dxa"/>
+              <w:bottom w:w="120" w:type="dxa"/>
+              <w:right w:w="150" w:type="dxa"/>
+            </w:tcMar>
+            <w:hideMark/>
+          </w:tcPr>
+          <w:p>
+            <w:pPr>
+              <w:spacing w:after="0" w:line="240" w:lineRule="auto"/>
+              <w:rPr>
+                <w:rFonts w:ascii="Arial" w:eastAsia="Times New Roman" w:hAnsi="Arial" w:cs="Arial"/>
+                <w:b/>
+                <w:bCs/>
+                <w:color w:val="000000"/>
+                <w:sz w:val="24"/>
+                <w:szCs w:val="24"/>
+                <w:lang w:eastAsia="ru-RU"/>
+              </w:rPr>
+            </w:pPr>
+            <w:r>
+              <w:rPr>
+                <w:rFonts w:ascii="Arial" w:eastAsia="Times New Roman" w:hAnsi="Arial" w:cs="Arial"/>
+                <w:b/>
+                <w:bCs/>
+                <w:color w:val="000000"/>
+                <w:sz w:val="24"/>
+                <w:szCs w:val="24"/>
+                <w:lang w:eastAsia="ru-RU"/>
+              </w:rPr>
+              <w:t>Value</w:t>
+            </w:r>
+          </w:p>
+        </w:tc>
+      </w:tr>
+      <w:tr>
+        <w:trPr>
+          <w:trHeight w:val="390"/>
+        </w:trPr>
+        <w:tc>
+          <w:tcPr>
+            <w:tcW w:w="0" w:type="auto"/>
+            <w:shd w:val="clear" w:color="auto" w:fill="FFFFFF"/>
+            <w:tcMar>
+              <w:top w:w="120" w:type="dxa"/>
+              <w:left w:w="0" w:type="dxa"/>
+              <w:bottom w:w="120" w:type="dxa"/>
+              <w:right w:w="150" w:type="dxa"/>
+            </w:tcMar>
+            <w:vAlign w:val="center"/>
+            <w:hideMark/>
+          </w:tcPr>
+          <w:p>
+            <w:pPr>
+              <w:spacing w:after="0" w:line="240" w:lineRule="auto"/>
+              <w:rPr>
+                <w:rFonts w:ascii="Arial" w:eastAsia="Times New Roman" w:hAnsi="Arial" w:cs="Arial"/>
+                <w:color w:val="222222"/>
+                <w:sz w:val="24"/>
+                <w:szCs w:val="24"/>
+                <w:lang w:eastAsia="ru-RU"/>
+              </w:rPr>
+            </w:pPr>
+            <w:r>
+              <w:rPr>
+                <w:rFonts w:ascii="Arial" w:eastAsia="Times New Roman" w:hAnsi="Arial" w:cs="Arial"/>
+                <w:color w:val="222222"/>
+                <w:sz w:val="24"/>
+                <w:szCs w:val="24"/>
+                <w:lang w:eastAsia="ru-RU"/>
+              </w:rPr>
+              <w:t>Uncommon</w:t>
+            </w:r>
+          </w:p>
+        </w:tc>
+        <w:tc>
+          <w:tcPr>
+            <w:tcW w:w="0" w:type="auto"/>
+            <w:shd w:val="clear" w:color="auto" w:fill="FFFFFF"/>
+            <w:tcMar>
+              <w:top w:w="120" w:type="dxa"/>
+              <w:left w:w="150" w:type="dxa"/>
+              <w:bottom w:w="120" w:type="dxa"/>
+              <w:right w:w="150" w:type="dxa"/>
+            </w:tcMar>
+            <w:vAlign w:val="center"/>
+            <w:hideMark/>
+          </w:tcPr>
+          <w:p>
+            <w:pPr>
+              <w:spacing w:after="0" w:line="240" w:lineRule="auto"/>
+              <w:rPr>
+                <w:rFonts w:ascii="Arial" w:eastAsia="Times New Roman" w:hAnsi="Arial" w:cs="Arial"/>
+                <w:color w:val="222222"/>
+                <w:sz w:val="24"/>
+                <w:szCs w:val="24"/>
+                <w:lang w:eastAsia="ru-RU"/>
+              </w:rPr>
+            </w:pPr>
+            <w:r>
+              <w:rPr>
+                <w:rFonts w:ascii="Arial" w:eastAsia="Times New Roman" w:hAnsi="Arial" w:cs="Arial"/>
+                <w:color w:val="222222"/>
+                <w:sz w:val="24"/>
+                <w:szCs w:val="24"/>
+                <w:lang w:eastAsia="ru-RU"/>
+              </w:rPr>
+              <w:t>1st or higher</w:t>
+            </w:r>
+          </w:p>
+        </w:tc>
+        <w:tc>
+          <w:tcPr>
+            <w:tcW w:w="0" w:type="auto"/>
+            <w:shd w:val="clear" w:color="auto" w:fill="FFFFFF"/>
+            <w:tcMar>
+              <w:top w:w="120" w:type="dxa"/>
+              <w:left w:w="150" w:type="dxa"/>
+              <w:bottom w:w="120" w:type="dxa"/>
+              <w:right w:w="150" w:type="dxa"/>
+            </w:tcMar>
+            <w:vAlign w:val="center"/>
+            <w:hideMark/>
+          </w:tcPr>
+          <w:p>
+            <w:pPr>
+              <w:spacing w:after="0" w:line="240" w:lineRule="auto"/>
+              <w:rPr>
+                <w:rFonts w:ascii="Arial" w:eastAsia="Times New Roman" w:hAnsi="Arial" w:cs="Arial"/>
+                <w:color w:val="222222"/>
+                <w:sz w:val="24"/>
+                <w:szCs w:val="24"/>
+                <w:lang w:eastAsia="ru-RU"/>
+              </w:rPr>
+            </w:pPr>
+            <w:r>
+              <w:rPr>
+                <w:rFonts w:ascii="Arial" w:eastAsia="Times New Roman" w:hAnsi="Arial" w:cs="Arial"/>
+                <w:color w:val="222222"/>
+                <w:sz w:val="24"/>
+                <w:szCs w:val="24"/>
+                <w:lang w:eastAsia="ru-RU"/>
+              </w:rPr>
+              <w:t>101-500 gp</w:t>
+            </w:r>
+          </w:p>
+        </w:tc>
+      </w:tr>
+      <w:tr>
+        <w:trPr>
+          <w:trHeight w:val="390"/>
+        </w:trPr>
+        <w:tc>
+          <w:tcPr>
+            <w:tcW w:w="0" w:type="auto"/>
+            <w:shd w:val="clear" w:color="auto" w:fill="FFFFFF"/>
+            <w:tcMar>
+              <w:top w:w="120" w:type="dxa"/>
+              <w:left w:w="0" w:type="dxa"/>
+              <w:bottom w:w="120" w:type="dxa"/>
+              <w:right w:w="150" w:type="dxa"/>
+            </w:tcMar>
+            <w:vAlign w:val="center"/>
+            <w:hideMark/>
+          </w:tcPr>
+          <w:p>
+            <w:pPr>
+              <w:spacing w:after="0" w:line="240" w:lineRule="auto"/>
+              <w:rPr>
+                <w:rFonts w:ascii="Arial" w:eastAsia="Times New Roman" w:hAnsi="Arial" w:cs="Arial"/>
+                <w:color w:val="222222"/>
+                <w:sz w:val="24"/>
+                <w:szCs w:val="24"/>
+                <w:lang w:eastAsia="ru-RU"/>
+              </w:rPr>
+            </w:pPr>
+            <w:r>
+              <w:rPr>
+                <w:rFonts w:ascii="Arial" w:eastAsia="Times New Roman" w:hAnsi="Arial" w:cs="Arial"/>
+                <w:color w:val="222222"/>
+                <w:sz w:val="24"/>
+                <w:szCs w:val="24"/>
+                <w:lang w:eastAsia="ru-RU"/>
+              </w:rPr>
+              <w:t>Rare</w:t>
+            </w:r>
+          </w:p>
+        </w:tc>
+        <w:tc>
+          <w:tcPr>
+            <w:tcW w:w="0" w:type="auto"/>
+            <w:shd w:val="clear" w:color="auto" w:fill="FFFFFF"/>
+            <w:tcMar>
+              <w:top w:w="120" w:type="dxa"/>
+              <w:left w:w="150" w:type="dxa"/>
+              <w:bottom w:w="120" w:type="dxa"/>
+              <w:right w:w="150" w:type="dxa"/>
+            </w:tcMar>
+            <w:vAlign w:val="center"/>
+            <w:hideMark/>
+          </w:tcPr>
+          <w:p>
+            <w:pPr>
+              <w:spacing w:after="0" w:line="240" w:lineRule="auto"/>
+              <w:rPr>
+                <w:rFonts w:ascii="Arial" w:eastAsia="Times New Roman" w:hAnsi="Arial" w:cs="Arial"/>
+                <w:color w:val="222222"/>
+                <w:sz w:val="24"/>
+                <w:szCs w:val="24"/>
+                <w:lang w:eastAsia="ru-RU"/>
+              </w:rPr>
+            </w:pPr>
+            <w:r>
+              <w:rPr>
+                <w:rFonts w:ascii="Arial" w:eastAsia="Times New Roman" w:hAnsi="Arial" w:cs="Arial"/>
+                <w:color w:val="222222"/>
+                <w:sz w:val="24"/>
+                <w:szCs w:val="24"/>
+                <w:lang w:eastAsia="ru-RU"/>
+              </w:rPr>
+              <w:t>5th or higher</w:t>
+            </w:r>
+          </w:p>
+        </w:tc>
+        <w:tc>
+          <w:tcPr>
+            <w:tcW w:w="0" w:type="auto"/>
+            <w:shd w:val="clear" w:color="auto" w:fill="FFFFFF"/>
+            <w:tcMar>
+              <w:top w:w="120" w:type="dxa"/>
+              <w:left w:w="150" w:type="dxa"/>
+              <w:bottom w:w="120" w:type="dxa"/>
+              <w:right w:w="150" w:type="dxa"/>
+            </w:tcMar>
+            <w:vAlign w:val="center"/>
+            <w:hideMark/>
+          </w:tcPr>
+          <w:p>
+            <w:pPr>
+              <w:spacing w:after="0" w:line="240" w:lineRule="auto"/>
+              <w:rPr>
+                <w:rFonts w:ascii="Arial" w:eastAsia="Times New Roman" w:hAnsi="Arial" w:cs="Arial"/>
+                <w:color w:val="222222"/>
+                <w:sz w:val="24"/>
+                <w:szCs w:val="24"/>
+                <w:lang w:eastAsia="ru-RU"/>
+              </w:rPr>
+            </w:pPr>
+            <w:r>
+              <w:rPr>
+                <w:rFonts w:ascii="Arial" w:eastAsia="Times New Roman" w:hAnsi="Arial" w:cs="Arial"/>
+                <w:color w:val="222222"/>
+                <w:sz w:val="24"/>
+                <w:szCs w:val="24"/>
+                <w:lang w:eastAsia="ru-RU"/>
+              </w:rPr>
+              <w:t>501 -5,000 gp</w:t>
+            </w:r>
+          </w:p>
+        </w:tc>
+      </w:tr>
+      <w:tr>
+        <w:trPr>
+          <w:trHeight w:val="390"/>
+        </w:trPr>
+        <w:tc>
+          <w:tcPr>
+            <w:tcW w:w="0" w:type="auto"/>
+            <w:shd w:val="clear" w:color="auto" w:fill="FFFFFF"/>
+            <w:tcMar>
+              <w:top w:w="120" w:type="dxa"/>
+              <w:left w:w="0" w:type="dxa"/>
+              <w:bottom w:w="120" w:type="dxa"/>
+              <w:right w:w="150" w:type="dxa"/>
+            </w:tcMar>
+            <w:vAlign w:val="center"/>
+            <w:hideMark/>
+          </w:tcPr>
+          <w:p>
+            <w:pPr>
+              <w:spacing w:after="0" w:line="240" w:lineRule="auto"/>
+              <w:rPr>
+                <w:rFonts w:ascii="Arial" w:eastAsia="Times New Roman" w:hAnsi="Arial" w:cs="Arial"/>
+                <w:color w:val="222222"/>
+                <w:sz w:val="24"/>
+                <w:szCs w:val="24"/>
+                <w:lang w:eastAsia="ru-RU"/>
+              </w:rPr>
+            </w:pPr>
+            <w:r>
+              <w:rPr>
+                <w:rFonts w:ascii="Arial" w:eastAsia="Times New Roman" w:hAnsi="Arial" w:cs="Arial"/>
+                <w:color w:val="222222"/>
+                <w:sz w:val="24"/>
+                <w:szCs w:val="24"/>
+                <w:lang w:eastAsia="ru-RU"/>
+              </w:rPr>
+              <w:t>Very rare</w:t>
+            </w:r>
+          </w:p>
+        </w:tc>
+        <w:tc>
+          <w:tcPr>
+            <w:tcW w:w="0" w:type="auto"/>
+            <w:shd w:val="clear" w:color="auto" w:fill="FFFFFF"/>
+            <w:tcMar>
+              <w:top w:w="120" w:type="dxa"/>
+              <w:left w:w="150" w:type="dxa"/>
+              <w:bottom w:w="120" w:type="dxa"/>
+              <w:right w:w="150" w:type="dxa"/>
+            </w:tcMar>
+            <w:vAlign w:val="center"/>
+            <w:hideMark/>
+          </w:tcPr>
+          <w:p>
+            <w:pPr>
+              <w:spacing w:after="0" w:line="240" w:lineRule="auto"/>
+              <w:rPr>
+                <w:rFonts w:ascii="Arial" w:eastAsia="Times New Roman" w:hAnsi="Arial" w:cs="Arial"/>
+                <w:color w:val="222222"/>
+                <w:sz w:val="24"/>
+                <w:szCs w:val="24"/>
+                <w:lang w:eastAsia="ru-RU"/>
+              </w:rPr>
+            </w:pPr>
+            <w:r>
+              <w:rPr>
+                <w:rFonts w:ascii="Arial" w:eastAsia="Times New Roman" w:hAnsi="Arial" w:cs="Arial"/>
+                <w:color w:val="222222"/>
+                <w:sz w:val="24"/>
+                <w:szCs w:val="24"/>
+                <w:lang w:eastAsia="ru-RU"/>
+              </w:rPr>
+              <w:t>11th or higher</w:t>
+            </w:r>
+          </w:p>
+        </w:tc>
+        <w:tc>
+          <w:tcPr>
+            <w:tcW w:w="0" w:type="auto"/>
+            <w:shd w:val="clear" w:color="auto" w:fill="FFFFFF"/>
+            <w:tcMar>
+              <w:top w:w="120" w:type="dxa"/>
+              <w:left w:w="150" w:type="dxa"/>
+              <w:bottom w:w="120" w:type="dxa"/>
+              <w:right w:w="150" w:type="dxa"/>
+            </w:tcMar>
+            <w:vAlign w:val="center"/>
+            <w:hideMark/>
+          </w:tcPr>
+          <w:p>
+            <w:pPr>
+              <w:spacing w:after="0" w:line="240" w:lineRule="auto"/>
+              <w:rPr>
+                <w:rFonts w:ascii="Arial" w:eastAsia="Times New Roman" w:hAnsi="Arial" w:cs="Arial"/>
+                <w:color w:val="222222"/>
+                <w:sz w:val="24"/>
+                <w:szCs w:val="24"/>
+                <w:lang w:eastAsia="ru-RU"/>
+              </w:rPr>
+            </w:pPr>
+            <w:r>
+              <w:rPr>
+                <w:rFonts w:ascii="Arial" w:eastAsia="Times New Roman" w:hAnsi="Arial" w:cs="Arial"/>
+                <w:color w:val="222222"/>
+                <w:sz w:val="24"/>
+                <w:szCs w:val="24"/>
+                <w:lang w:eastAsia="ru-RU"/>
+              </w:rPr>
+              <w:t>5,001 - 50,000 gp</w:t>
+            </w:r>
+          </w:p>
+        </w:tc>
+      </w:tr>
+      <w:tr>
+        <w:trPr>
+          <w:trHeight w:val="390"/>
+        </w:trPr>
+        <w:tc>
+          <w:tcPr>
+            <w:tcW w:w="0" w:type="auto"/>
+            <w:shd w:val="clear" w:color="auto" w:fill="FFFFFF"/>
+            <w:tcMar>
+              <w:top w:w="120" w:type="dxa"/>
+              <w:left w:w="0" w:type="dxa"/>
+              <w:bottom w:w="120" w:type="dxa"/>
+              <w:right w:w="150" w:type="dxa"/>
+            </w:tcMar>
+            <w:vAlign w:val="center"/>
+            <w:hideMark/>
+          </w:tcPr>
+          <w:p>
+            <w:pPr>
+              <w:spacing w:after="0" w:line="240" w:lineRule="auto"/>
+              <w:rPr>
+                <w:rFonts w:ascii="Arial" w:eastAsia="Times New Roman" w:hAnsi="Arial" w:cs="Arial"/>
+                <w:color w:val="222222"/>
+                <w:sz w:val="24"/>
+                <w:szCs w:val="24"/>
+                <w:lang w:eastAsia="ru-RU"/>
+              </w:rPr>
+            </w:pPr>
+            <w:r>
+              <w:rPr>
+                <w:rFonts w:ascii="Arial" w:eastAsia="Times New Roman" w:hAnsi="Arial" w:cs="Arial"/>
+                <w:color w:val="222222"/>
+                <w:sz w:val="24"/>
+                <w:szCs w:val="24"/>
+                <w:lang w:eastAsia="ru-RU"/>
+              </w:rPr>
+              <w:t>Legendary</w:t>
+            </w:r>
+          </w:p>
+        </w:tc>
+        <w:tc>
+          <w:tcPr>
+            <w:tcW w:w="0" w:type="auto"/>
+            <w:shd w:val="clear" w:color="auto" w:fill="FFFFFF"/>
+            <w:tcMar>
+              <w:top w:w="120" w:type="dxa"/>
+              <w:left w:w="150" w:type="dxa"/>
+              <w:bottom w:w="120" w:type="dxa"/>
+              <w:right w:w="150" w:type="dxa"/>
+            </w:tcMar>
+            <w:vAlign w:val="center"/>
+            <w:hideMark/>
+          </w:tcPr>
+          <w:p>
+            <w:pPr>
+              <w:spacing w:after="0" w:line="240" w:lineRule="auto"/>
+              <w:rPr>
+                <w:rFonts w:ascii="Arial" w:eastAsia="Times New Roman" w:hAnsi="Arial" w:cs="Arial"/>
+                <w:color w:val="222222"/>
+                <w:sz w:val="24"/>
+                <w:szCs w:val="24"/>
+                <w:lang w:eastAsia="ru-RU"/>
+              </w:rPr>
+            </w:pPr>
+            <w:r>
+              <w:rPr>
+                <w:rFonts w:ascii="Arial" w:eastAsia="Times New Roman" w:hAnsi="Arial" w:cs="Arial"/>
+                <w:color w:val="222222"/>
+                <w:sz w:val="24"/>
+                <w:szCs w:val="24"/>
+                <w:lang w:eastAsia="ru-RU"/>
+              </w:rPr>
+              <w:t>17th or higher</w:t>
+            </w:r>
+          </w:p>
+        </w:tc>
+        <w:tc>
+          <w:tcPr>
+            <w:tcW w:w="0" w:type="auto"/>
+            <w:shd w:val="clear" w:color="auto" w:fill="FFFFFF"/>
+            <w:tcMar>
+              <w:top w:w="120" w:type="dxa"/>
+              <w:left w:w="150" w:type="dxa"/>
+              <w:bottom w:w="120" w:type="dxa"/>
+              <w:right w:w="150" w:type="dxa"/>
+            </w:tcMar>
+            <w:vAlign w:val="center"/>
+            <w:hideMark/>
+          </w:tcPr>
+          <w:p>
+            <w:pPr>
+              <w:spacing w:after="0" w:line="240" w:lineRule="auto"/>
+              <w:rPr>
+                <w:rFonts w:ascii="Arial" w:eastAsia="Times New Roman" w:hAnsi="Arial" w:cs="Arial"/>
+                <w:color w:val="222222"/>
+                <w:sz w:val="24"/>
+                <w:szCs w:val="24"/>
+                <w:lang w:eastAsia="ru-RU"/>
+              </w:rPr>
+            </w:pPr>
+            <w:r>
+              <w:rPr>
+                <w:rFonts w:ascii="Arial" w:eastAsia="Times New Roman" w:hAnsi="Arial" w:cs="Arial"/>
+                <w:color w:val="222222"/>
+                <w:sz w:val="24"/>
+                <w:szCs w:val="24"/>
+                <w:lang w:eastAsia="ru-RU"/>
+              </w:rPr>
+              <w:t>50,001+ gp</w:t>
+            </w:r>
+          </w:p>
+        </w:tc>
+      </w:tr>
+    </w:tbl>
+    <w:p>
+      <w:pPr>
+        <w:pStyle w:val="a3"/>
+        <w:rPr>
+          <w:lang w:val="en-US"/>
+        </w:rPr>
+      </w:pPr>
+    </w:p>
     <w:p>
       <w:pPr>
         <w:pStyle w:val="a3"/>
@@ -33,21 +638,7 @@
         <w:rPr>
           <w:lang w:val="en-US"/>
         </w:rPr>
-        <w:t>+2 to any healing spell, once per long rest may be used as healing word spell(120</w:t>
-      </w:r>
-      <w:proofErr w:type="gramStart"/>
-      <w:r>
-        <w:rPr>
-          <w:lang w:val="en-US"/>
-        </w:rPr>
-        <w:t>ft)(</w:t>
-      </w:r>
-      <w:proofErr w:type="gramEnd"/>
-      <w:r>
-        <w:rPr>
-          <w:lang w:val="en-US"/>
-        </w:rPr>
-        <w:t>for free), works as focus item(druid, wizard, sorcerer</w:t>
+        <w:t>+2 to any healing spell, once per long rest may be used as healing word spell(120ft)(for free), works as focus item(druid, wizard, sorcerer</w:t>
       </w:r>
       <w:r>
         <w:rPr>
@@ -85,7 +676,6 @@
           <w:lang w:val="en-US"/>
         </w:rPr>
       </w:pPr>
-      <w:proofErr w:type="spellStart"/>
       <w:r>
         <w:rPr>
           <w:b/>
@@ -93,17 +683,7 @@
           <w:color w:val="FF0000"/>
           <w:lang w:val="en-US"/>
         </w:rPr>
-        <w:t>Daarh’s</w:t>
-      </w:r>
-      <w:proofErr w:type="spellEnd"/>
-      <w:r>
-        <w:rPr>
-          <w:b/>
-          <w:bCs/>
-          <w:color w:val="FF0000"/>
-          <w:lang w:val="en-US"/>
-        </w:rPr>
-        <w:t xml:space="preserve"> Ring:</w:t>
+        <w:t>Daarh’s Ring:</w:t>
       </w:r>
       <w:r>
         <w:rPr>
@@ -121,22 +701,58 @@
         <w:rPr>
           <w:lang w:val="en-US"/>
         </w:rPr>
-        <w:t xml:space="preserve">once per short rest you may grant yourself an advantage </w:t>
+        <w:t>once per short rest you may grant yourself an advantage on perception check</w:t>
+      </w:r>
+      <w:r>
+        <w:rPr>
+          <w:lang w:val="en-US"/>
+        </w:rPr>
+        <w:t xml:space="preserve"> </w:t>
+      </w:r>
+    </w:p>
+    <w:p>
+      <w:pPr>
+        <w:pStyle w:val="a3"/>
+        <w:numPr>
+          <w:ilvl w:val="0"/>
+          <w:numId w:val="1"/>
+        </w:numPr>
+        <w:rPr>
+          <w:lang w:val="en-US"/>
+        </w:rPr>
+      </w:pPr>
+      <w:r>
+        <w:rPr>
+          <w:bCs/>
+          <w:color w:val="000000" w:themeColor="text1"/>
+          <w:lang w:val="en-US"/>
+          <w14:shadow w14:blurRad="38100" w14:dist="19050" w14:dir="2700000" w14:sx="100000" w14:sy="100000" w14:kx="0" w14:ky="0" w14:algn="tl">
+            <w14:schemeClr w14:val="dk1">
+              <w14:alpha w14:val="60000"/>
+            </w14:schemeClr>
+          </w14:shadow>
+          <w14:textOutline w14:w="0" w14:cap="flat" w14:cmpd="sng" w14:algn="ctr">
+            <w14:noFill/>
+            <w14:prstDash w14:val="solid"/>
+            <w14:round/>
+          </w14:textOutline>
+        </w:rPr>
+        <w:t>Blood sword - +2/+2 , make const save DC15 take 1d4</w:t>
       </w:r>
       <w:bookmarkStart w:id="0" w:name="_GoBack"/>
       <w:bookmarkEnd w:id="0"/>
-      <w:r>
-        <w:rPr>
-          <w:lang w:val="en-US"/>
-        </w:rPr>
-        <w:t>on perception check</w:t>
-      </w:r>
-      <w:r>
-        <w:rPr>
-          <w:lang w:val="en-US"/>
-        </w:rPr>
-        <w:t xml:space="preserve"> </w:t>
-      </w:r>
+    </w:p>
+    <w:p>
+      <w:pPr>
+        <w:pStyle w:val="a3"/>
+        <w:numPr>
+          <w:ilvl w:val="0"/>
+          <w:numId w:val="1"/>
+        </w:numPr>
+        <w:rPr>
+          <w:lang w:val="en-US"/>
+        </w:rPr>
+      </w:pPr>
     </w:p>
     <w:sectPr>
       <w:pgSz w:w="11906" w:h="16838"/>
@@ -368,6 +984,7 @@
     <w:lsdException w:name="HTML Sample" w:semiHidden="1" w:unhideWhenUsed="1"/>
     <w:lsdException w:name="HTML Typewriter" w:semiHidden="1" w:unhideWhenUsed="1"/>
     <w:lsdException w:name="HTML Variable" w:semiHidden="1" w:unhideWhenUsed="1"/>
+    <w:lsdException w:name="Normal Table" w:semiHidden="1" w:unhideWhenUsed="1"/>
     <w:lsdException w:name="annotation subject" w:semiHidden="1" w:unhideWhenUsed="1"/>
     <w:lsdException w:name="No List" w:semiHidden="1" w:unhideWhenUsed="1"/>
     <w:lsdException w:name="Outline List 1" w:semiHidden="1" w:unhideWhenUsed="1"/>
@@ -414,8 +1031,10 @@
     <w:lsdException w:name="Table Subtle 2" w:semiHidden="1" w:unhideWhenUsed="1"/>
     <w:lsdException w:name="Table Web 1" w:semiHidden="1" w:unhideWhenUsed="1"/>
     <w:lsdException w:name="Table Web 2" w:semiHidden="1" w:unhideWhenUsed="1"/>
+    <w:lsdException w:name="Table Web 3" w:semiHidden="1" w:unhideWhenUsed="1"/>
     <w:lsdException w:name="Balloon Text" w:semiHidden="1" w:unhideWhenUsed="1"/>
     <w:lsdException w:name="Table Grid" w:uiPriority="39"/>
+    <w:lsdException w:name="Table Theme" w:semiHidden="1" w:unhideWhenUsed="1"/>
     <w:lsdException w:name="Placeholder Text" w:semiHidden="1"/>
     <w:lsdException w:name="No Spacing" w:uiPriority="1" w:qFormat="1"/>
     <w:lsdException w:name="Light Shading" w:uiPriority="60"/>

</xml_diff>

<commit_message>
Minor zingar dungeons update and logs update
</commit_message>
<xml_diff>
--- a/Artifacts HOMEBREW.docx
+++ b/Artifacts HOMEBREW.docx
@@ -56,7 +56,6 @@
                 <w:lang w:eastAsia="ru-RU"/>
               </w:rPr>
             </w:pPr>
-            <w:proofErr w:type="spellStart"/>
             <w:r>
               <w:rPr>
                 <w:rFonts w:ascii="Arial" w:eastAsia="Times New Roman" w:hAnsi="Arial" w:cs="Arial"/>
@@ -69,7 +68,6 @@
               </w:rPr>
               <w:t>Rarity</w:t>
             </w:r>
-            <w:proofErr w:type="spellEnd"/>
           </w:p>
         </w:tc>
         <w:tc>
@@ -97,7 +95,6 @@
                 <w:lang w:eastAsia="ru-RU"/>
               </w:rPr>
             </w:pPr>
-            <w:proofErr w:type="spellStart"/>
             <w:r>
               <w:rPr>
                 <w:rFonts w:ascii="Arial" w:eastAsia="Times New Roman" w:hAnsi="Arial" w:cs="Arial"/>
@@ -108,35 +105,8 @@
                 <w:szCs w:val="24"/>
                 <w:lang w:eastAsia="ru-RU"/>
               </w:rPr>
-              <w:t>Character</w:t>
+              <w:t>Character Level</w:t>
             </w:r>
-            <w:proofErr w:type="spellEnd"/>
-            <w:r>
-              <w:rPr>
-                <w:rFonts w:ascii="Arial" w:eastAsia="Times New Roman" w:hAnsi="Arial" w:cs="Arial"/>
-                <w:b/>
-                <w:bCs/>
-                <w:color w:val="000000"/>
-                <w:sz w:val="24"/>
-                <w:szCs w:val="24"/>
-                <w:lang w:eastAsia="ru-RU"/>
-              </w:rPr>
-              <w:t xml:space="preserve"> </w:t>
-            </w:r>
-            <w:proofErr w:type="spellStart"/>
-            <w:r>
-              <w:rPr>
-                <w:rFonts w:ascii="Arial" w:eastAsia="Times New Roman" w:hAnsi="Arial" w:cs="Arial"/>
-                <w:b/>
-                <w:bCs/>
-                <w:color w:val="000000"/>
-                <w:sz w:val="24"/>
-                <w:szCs w:val="24"/>
-                <w:lang w:eastAsia="ru-RU"/>
-              </w:rPr>
-              <w:t>Level</w:t>
-            </w:r>
-            <w:proofErr w:type="spellEnd"/>
           </w:p>
         </w:tc>
         <w:tc>
@@ -164,7 +134,6 @@
                 <w:lang w:eastAsia="ru-RU"/>
               </w:rPr>
             </w:pPr>
-            <w:proofErr w:type="spellStart"/>
             <w:r>
               <w:rPr>
                 <w:rFonts w:ascii="Arial" w:eastAsia="Times New Roman" w:hAnsi="Arial" w:cs="Arial"/>
@@ -177,7 +146,6 @@
               </w:rPr>
               <w:t>Value</w:t>
             </w:r>
-            <w:proofErr w:type="spellEnd"/>
           </w:p>
         </w:tc>
       </w:tr>
@@ -209,7 +177,6 @@
                 <w:lang w:eastAsia="ru-RU"/>
               </w:rPr>
             </w:pPr>
-            <w:proofErr w:type="spellStart"/>
             <w:r>
               <w:rPr>
                 <w:rFonts w:ascii="Arial" w:eastAsia="Times New Roman" w:hAnsi="Arial" w:cs="Arial"/>
@@ -220,7 +187,6 @@
               </w:rPr>
               <w:t>Uncommon</w:t>
             </w:r>
-            <w:proofErr w:type="spellEnd"/>
           </w:p>
         </w:tc>
         <w:tc>
@@ -255,42 +221,8 @@
                 <w:szCs w:val="24"/>
                 <w:lang w:eastAsia="ru-RU"/>
               </w:rPr>
-              <w:t xml:space="preserve">1st </w:t>
+              <w:t>1st or higher</w:t>
             </w:r>
-            <w:proofErr w:type="spellStart"/>
-            <w:r>
-              <w:rPr>
-                <w:rFonts w:ascii="Arial" w:eastAsia="Times New Roman" w:hAnsi="Arial" w:cs="Arial"/>
-                <w:color w:val="222222"/>
-                <w:sz w:val="24"/>
-                <w:szCs w:val="24"/>
-                <w:lang w:eastAsia="ru-RU"/>
-              </w:rPr>
-              <w:t>or</w:t>
-            </w:r>
-            <w:proofErr w:type="spellEnd"/>
-            <w:r>
-              <w:rPr>
-                <w:rFonts w:ascii="Arial" w:eastAsia="Times New Roman" w:hAnsi="Arial" w:cs="Arial"/>
-                <w:color w:val="222222"/>
-                <w:sz w:val="24"/>
-                <w:szCs w:val="24"/>
-                <w:lang w:eastAsia="ru-RU"/>
-              </w:rPr>
-              <w:t xml:space="preserve"> </w:t>
-            </w:r>
-            <w:proofErr w:type="spellStart"/>
-            <w:r>
-              <w:rPr>
-                <w:rFonts w:ascii="Arial" w:eastAsia="Times New Roman" w:hAnsi="Arial" w:cs="Arial"/>
-                <w:color w:val="222222"/>
-                <w:sz w:val="24"/>
-                <w:szCs w:val="24"/>
-                <w:lang w:eastAsia="ru-RU"/>
-              </w:rPr>
-              <w:t>higher</w:t>
-            </w:r>
-            <w:proofErr w:type="spellEnd"/>
           </w:p>
         </w:tc>
         <w:tc>
@@ -325,20 +257,8 @@
                 <w:szCs w:val="24"/>
                 <w:lang w:eastAsia="ru-RU"/>
               </w:rPr>
-              <w:t xml:space="preserve">101-500 </w:t>
+              <w:t>101-500 gp</w:t>
             </w:r>
-            <w:proofErr w:type="spellStart"/>
-            <w:r>
-              <w:rPr>
-                <w:rFonts w:ascii="Arial" w:eastAsia="Times New Roman" w:hAnsi="Arial" w:cs="Arial"/>
-                <w:color w:val="222222"/>
-                <w:sz w:val="24"/>
-                <w:szCs w:val="24"/>
-                <w:lang w:eastAsia="ru-RU"/>
-              </w:rPr>
-              <w:t>gp</w:t>
-            </w:r>
-            <w:proofErr w:type="spellEnd"/>
           </w:p>
         </w:tc>
       </w:tr>
@@ -370,7 +290,6 @@
                 <w:lang w:eastAsia="ru-RU"/>
               </w:rPr>
             </w:pPr>
-            <w:proofErr w:type="spellStart"/>
             <w:r>
               <w:rPr>
                 <w:rFonts w:ascii="Arial" w:eastAsia="Times New Roman" w:hAnsi="Arial" w:cs="Arial"/>
@@ -381,7 +300,6 @@
               </w:rPr>
               <w:t>Rare</w:t>
             </w:r>
-            <w:proofErr w:type="spellEnd"/>
           </w:p>
         </w:tc>
         <w:tc>
@@ -416,42 +334,8 @@
                 <w:szCs w:val="24"/>
                 <w:lang w:eastAsia="ru-RU"/>
               </w:rPr>
-              <w:t xml:space="preserve">5th </w:t>
+              <w:t>5th or higher</w:t>
             </w:r>
-            <w:proofErr w:type="spellStart"/>
-            <w:r>
-              <w:rPr>
-                <w:rFonts w:ascii="Arial" w:eastAsia="Times New Roman" w:hAnsi="Arial" w:cs="Arial"/>
-                <w:color w:val="222222"/>
-                <w:sz w:val="24"/>
-                <w:szCs w:val="24"/>
-                <w:lang w:eastAsia="ru-RU"/>
-              </w:rPr>
-              <w:t>or</w:t>
-            </w:r>
-            <w:proofErr w:type="spellEnd"/>
-            <w:r>
-              <w:rPr>
-                <w:rFonts w:ascii="Arial" w:eastAsia="Times New Roman" w:hAnsi="Arial" w:cs="Arial"/>
-                <w:color w:val="222222"/>
-                <w:sz w:val="24"/>
-                <w:szCs w:val="24"/>
-                <w:lang w:eastAsia="ru-RU"/>
-              </w:rPr>
-              <w:t xml:space="preserve"> </w:t>
-            </w:r>
-            <w:proofErr w:type="spellStart"/>
-            <w:r>
-              <w:rPr>
-                <w:rFonts w:ascii="Arial" w:eastAsia="Times New Roman" w:hAnsi="Arial" w:cs="Arial"/>
-                <w:color w:val="222222"/>
-                <w:sz w:val="24"/>
-                <w:szCs w:val="24"/>
-                <w:lang w:eastAsia="ru-RU"/>
-              </w:rPr>
-              <w:t>higher</w:t>
-            </w:r>
-            <w:proofErr w:type="spellEnd"/>
           </w:p>
         </w:tc>
         <w:tc>
@@ -486,20 +370,8 @@
                 <w:szCs w:val="24"/>
                 <w:lang w:eastAsia="ru-RU"/>
               </w:rPr>
-              <w:t xml:space="preserve">501 -5,000 </w:t>
+              <w:t>501 -5,000 gp</w:t>
             </w:r>
-            <w:proofErr w:type="spellStart"/>
-            <w:r>
-              <w:rPr>
-                <w:rFonts w:ascii="Arial" w:eastAsia="Times New Roman" w:hAnsi="Arial" w:cs="Arial"/>
-                <w:color w:val="222222"/>
-                <w:sz w:val="24"/>
-                <w:szCs w:val="24"/>
-                <w:lang w:eastAsia="ru-RU"/>
-              </w:rPr>
-              <w:t>gp</w:t>
-            </w:r>
-            <w:proofErr w:type="spellEnd"/>
           </w:p>
         </w:tc>
       </w:tr>
@@ -531,7 +403,6 @@
                 <w:lang w:eastAsia="ru-RU"/>
               </w:rPr>
             </w:pPr>
-            <w:proofErr w:type="spellStart"/>
             <w:r>
               <w:rPr>
                 <w:rFonts w:ascii="Arial" w:eastAsia="Times New Roman" w:hAnsi="Arial" w:cs="Arial"/>
@@ -540,31 +411,8 @@
                 <w:szCs w:val="24"/>
                 <w:lang w:eastAsia="ru-RU"/>
               </w:rPr>
-              <w:t>Very</w:t>
+              <w:t>Very rare</w:t>
             </w:r>
-            <w:proofErr w:type="spellEnd"/>
-            <w:r>
-              <w:rPr>
-                <w:rFonts w:ascii="Arial" w:eastAsia="Times New Roman" w:hAnsi="Arial" w:cs="Arial"/>
-                <w:color w:val="222222"/>
-                <w:sz w:val="24"/>
-                <w:szCs w:val="24"/>
-                <w:lang w:eastAsia="ru-RU"/>
-              </w:rPr>
-              <w:t xml:space="preserve"> </w:t>
-            </w:r>
-            <w:proofErr w:type="spellStart"/>
-            <w:r>
-              <w:rPr>
-                <w:rFonts w:ascii="Arial" w:eastAsia="Times New Roman" w:hAnsi="Arial" w:cs="Arial"/>
-                <w:color w:val="222222"/>
-                <w:sz w:val="24"/>
-                <w:szCs w:val="24"/>
-                <w:lang w:eastAsia="ru-RU"/>
-              </w:rPr>
-              <w:t>rare</w:t>
-            </w:r>
-            <w:proofErr w:type="spellEnd"/>
           </w:p>
         </w:tc>
         <w:tc>
@@ -599,42 +447,8 @@
                 <w:szCs w:val="24"/>
                 <w:lang w:eastAsia="ru-RU"/>
               </w:rPr>
-              <w:t xml:space="preserve">11th </w:t>
+              <w:t>11th or higher</w:t>
             </w:r>
-            <w:proofErr w:type="spellStart"/>
-            <w:r>
-              <w:rPr>
-                <w:rFonts w:ascii="Arial" w:eastAsia="Times New Roman" w:hAnsi="Arial" w:cs="Arial"/>
-                <w:color w:val="222222"/>
-                <w:sz w:val="24"/>
-                <w:szCs w:val="24"/>
-                <w:lang w:eastAsia="ru-RU"/>
-              </w:rPr>
-              <w:t>or</w:t>
-            </w:r>
-            <w:proofErr w:type="spellEnd"/>
-            <w:r>
-              <w:rPr>
-                <w:rFonts w:ascii="Arial" w:eastAsia="Times New Roman" w:hAnsi="Arial" w:cs="Arial"/>
-                <w:color w:val="222222"/>
-                <w:sz w:val="24"/>
-                <w:szCs w:val="24"/>
-                <w:lang w:eastAsia="ru-RU"/>
-              </w:rPr>
-              <w:t xml:space="preserve"> </w:t>
-            </w:r>
-            <w:proofErr w:type="spellStart"/>
-            <w:r>
-              <w:rPr>
-                <w:rFonts w:ascii="Arial" w:eastAsia="Times New Roman" w:hAnsi="Arial" w:cs="Arial"/>
-                <w:color w:val="222222"/>
-                <w:sz w:val="24"/>
-                <w:szCs w:val="24"/>
-                <w:lang w:eastAsia="ru-RU"/>
-              </w:rPr>
-              <w:t>higher</w:t>
-            </w:r>
-            <w:proofErr w:type="spellEnd"/>
           </w:p>
         </w:tc>
         <w:tc>
@@ -669,20 +483,8 @@
                 <w:szCs w:val="24"/>
                 <w:lang w:eastAsia="ru-RU"/>
               </w:rPr>
-              <w:t xml:space="preserve">5,001 - 50,000 </w:t>
+              <w:t>5,001 - 50,000 gp</w:t>
             </w:r>
-            <w:proofErr w:type="spellStart"/>
-            <w:r>
-              <w:rPr>
-                <w:rFonts w:ascii="Arial" w:eastAsia="Times New Roman" w:hAnsi="Arial" w:cs="Arial"/>
-                <w:color w:val="222222"/>
-                <w:sz w:val="24"/>
-                <w:szCs w:val="24"/>
-                <w:lang w:eastAsia="ru-RU"/>
-              </w:rPr>
-              <w:t>gp</w:t>
-            </w:r>
-            <w:proofErr w:type="spellEnd"/>
           </w:p>
         </w:tc>
       </w:tr>
@@ -714,7 +516,6 @@
                 <w:lang w:eastAsia="ru-RU"/>
               </w:rPr>
             </w:pPr>
-            <w:proofErr w:type="spellStart"/>
             <w:r>
               <w:rPr>
                 <w:rFonts w:ascii="Arial" w:eastAsia="Times New Roman" w:hAnsi="Arial" w:cs="Arial"/>
@@ -725,7 +526,6 @@
               </w:rPr>
               <w:t>Legendary</w:t>
             </w:r>
-            <w:proofErr w:type="spellEnd"/>
           </w:p>
         </w:tc>
         <w:tc>
@@ -760,42 +560,8 @@
                 <w:szCs w:val="24"/>
                 <w:lang w:eastAsia="ru-RU"/>
               </w:rPr>
-              <w:t xml:space="preserve">17th </w:t>
+              <w:t>17th or higher</w:t>
             </w:r>
-            <w:proofErr w:type="spellStart"/>
-            <w:r>
-              <w:rPr>
-                <w:rFonts w:ascii="Arial" w:eastAsia="Times New Roman" w:hAnsi="Arial" w:cs="Arial"/>
-                <w:color w:val="222222"/>
-                <w:sz w:val="24"/>
-                <w:szCs w:val="24"/>
-                <w:lang w:eastAsia="ru-RU"/>
-              </w:rPr>
-              <w:t>or</w:t>
-            </w:r>
-            <w:proofErr w:type="spellEnd"/>
-            <w:r>
-              <w:rPr>
-                <w:rFonts w:ascii="Arial" w:eastAsia="Times New Roman" w:hAnsi="Arial" w:cs="Arial"/>
-                <w:color w:val="222222"/>
-                <w:sz w:val="24"/>
-                <w:szCs w:val="24"/>
-                <w:lang w:eastAsia="ru-RU"/>
-              </w:rPr>
-              <w:t xml:space="preserve"> </w:t>
-            </w:r>
-            <w:proofErr w:type="spellStart"/>
-            <w:r>
-              <w:rPr>
-                <w:rFonts w:ascii="Arial" w:eastAsia="Times New Roman" w:hAnsi="Arial" w:cs="Arial"/>
-                <w:color w:val="222222"/>
-                <w:sz w:val="24"/>
-                <w:szCs w:val="24"/>
-                <w:lang w:eastAsia="ru-RU"/>
-              </w:rPr>
-              <w:t>higher</w:t>
-            </w:r>
-            <w:proofErr w:type="spellEnd"/>
           </w:p>
         </w:tc>
         <w:tc>
@@ -830,20 +596,8 @@
                 <w:szCs w:val="24"/>
                 <w:lang w:eastAsia="ru-RU"/>
               </w:rPr>
-              <w:t xml:space="preserve">50,001+ </w:t>
+              <w:t>50,001+ gp</w:t>
             </w:r>
-            <w:proofErr w:type="spellStart"/>
-            <w:r>
-              <w:rPr>
-                <w:rFonts w:ascii="Arial" w:eastAsia="Times New Roman" w:hAnsi="Arial" w:cs="Arial"/>
-                <w:color w:val="222222"/>
-                <w:sz w:val="24"/>
-                <w:szCs w:val="24"/>
-                <w:lang w:eastAsia="ru-RU"/>
-              </w:rPr>
-              <w:t>gp</w:t>
-            </w:r>
-            <w:proofErr w:type="spellEnd"/>
           </w:p>
         </w:tc>
       </w:tr>
@@ -925,7 +679,6 @@
           <w:lang w:val="en-US"/>
         </w:rPr>
       </w:pPr>
-      <w:proofErr w:type="spellStart"/>
       <w:r>
         <w:rPr>
           <w:b/>
@@ -933,17 +686,7 @@
           <w:color w:val="FF0000"/>
           <w:lang w:val="en-US"/>
         </w:rPr>
-        <w:t>Daarh’s</w:t>
-      </w:r>
-      <w:proofErr w:type="spellEnd"/>
-      <w:r>
-        <w:rPr>
-          <w:b/>
-          <w:bCs/>
-          <w:color w:val="FF0000"/>
-          <w:lang w:val="en-US"/>
-        </w:rPr>
-        <w:t xml:space="preserve"> Ring:</w:t>
+        <w:t>Daarh’s Ring:</w:t>
       </w:r>
       <w:r>
         <w:rPr>
@@ -1027,16 +770,28 @@
         <w:rPr>
           <w:lang w:val="en-US"/>
         </w:rPr>
-        <w:t xml:space="preserve"> any point of space</w:t>
+        <w:t xml:space="preserve"> any point of space it targeted to</w:t>
+      </w:r>
+    </w:p>
+    <w:p>
+      <w:pPr>
+        <w:pStyle w:val="a3"/>
+        <w:numPr>
+          <w:ilvl w:val="0"/>
+          <w:numId w:val="1"/>
+        </w:numPr>
+        <w:rPr>
+          <w:lang w:val="en-US"/>
+        </w:rPr>
+      </w:pPr>
+      <w:r>
+        <w:rPr>
+          <w:lang w:val="en-US"/>
+        </w:rPr>
+        <w:t>Ring of dispel – dispel 1 spell per long rest</w:t>
       </w:r>
       <w:bookmarkStart w:id="0" w:name="_GoBack"/>
       <w:bookmarkEnd w:id="0"/>
-      <w:r>
-        <w:rPr>
-          <w:lang w:val="en-US"/>
-        </w:rPr>
-        <w:t xml:space="preserve"> it targeted to</w:t>
-      </w:r>
     </w:p>
     <w:sectPr>
       <w:pgSz w:w="11906" w:h="16838"/>

</xml_diff>

<commit_message>
quizhou infested city update
</commit_message>
<xml_diff>
--- a/Artifacts HOMEBREW.docx
+++ b/Artifacts HOMEBREW.docx
@@ -686,7 +686,34 @@
           <w:color w:val="FF0000"/>
           <w:lang w:val="en-US"/>
         </w:rPr>
-        <w:t>Daarh’s Ring:</w:t>
+        <w:t>1st</w:t>
+      </w:r>
+      <w:r>
+        <w:rPr>
+          <w:b/>
+          <w:bCs/>
+          <w:color w:val="FF0000"/>
+          <w:lang w:val="en-US"/>
+        </w:rPr>
+        <w:t xml:space="preserve"> Ring</w:t>
+      </w:r>
+      <w:r>
+        <w:rPr>
+          <w:b/>
+          <w:bCs/>
+          <w:color w:val="FF0000"/>
+          <w:lang w:val="en-US"/>
+        </w:rPr>
+        <w:t xml:space="preserve"> of Hadar</w:t>
+      </w:r>
+      <w:r>
+        <w:rPr>
+          <w:b/>
+          <w:bCs/>
+          <w:color w:val="FF0000"/>
+          <w:lang w:val="en-US"/>
+        </w:rPr>
+        <w:t>:</w:t>
       </w:r>
       <w:r>
         <w:rPr>
@@ -710,7 +737,19 @@
         <w:rPr>
           <w:lang w:val="en-US"/>
         </w:rPr>
+        <w:t>, catalyst for staff of astral</w:t>
+      </w:r>
+      <w:r>
+        <w:rPr>
+          <w:lang w:val="en-US"/>
+        </w:rPr>
         <w:t xml:space="preserve"> </w:t>
+      </w:r>
+      <w:r>
+        <w:rPr>
+          <w:lang w:val="en-US"/>
+        </w:rPr>
+        <w:t>(serpent like ring with purple eye on it)</w:t>
       </w:r>
     </w:p>
     <w:p>
@@ -758,7 +797,19 @@
         <w:rPr>
           <w:lang w:val="en-US"/>
         </w:rPr>
-        <w:t xml:space="preserve">Staff of astral summoning: creates portal to astral </w:t>
+        <w:t xml:space="preserve">Staff of astral </w:t>
+      </w:r>
+      <w:r>
+        <w:rPr>
+          <w:lang w:val="en-US"/>
+        </w:rPr>
+        <w:t>summoning</w:t>
+      </w:r>
+      <w:r>
+        <w:rPr>
+          <w:lang w:val="en-US"/>
+        </w:rPr>
+        <w:t xml:space="preserve"> creates portal to astral </w:t>
       </w:r>
       <w:r>
         <w:rPr>
@@ -771,6 +822,12 @@
           <w:lang w:val="en-US"/>
         </w:rPr>
         <w:t xml:space="preserve"> any point of space it targeted to</w:t>
+      </w:r>
+      <w:r>
+        <w:rPr>
+          <w:lang w:val="en-US"/>
+        </w:rPr>
+        <w:t xml:space="preserve">, can cast only with </w:t>
       </w:r>
     </w:p>
     <w:p>
@@ -790,8 +847,44 @@
         </w:rPr>
         <w:t>Ring of dispel – dispel 1 spell per long rest</w:t>
       </w:r>
+    </w:p>
+    <w:p>
+      <w:pPr>
+        <w:pStyle w:val="a3"/>
+        <w:numPr>
+          <w:ilvl w:val="0"/>
+          <w:numId w:val="1"/>
+        </w:numPr>
+        <w:rPr>
+          <w:lang w:val="en-US"/>
+        </w:rPr>
+      </w:pPr>
+      <w:r>
+        <w:rPr>
+          <w:lang w:val="en-US"/>
+        </w:rPr>
+        <w:t xml:space="preserve">2nd ring of Hadar:  </w:t>
+      </w:r>
+      <w:r>
+        <w:rPr>
+          <w:lang w:val="en-US"/>
+        </w:rPr>
+        <w:t>+2 to dex, -1 const, once per short rest you may give yourself an additional action point</w:t>
+      </w:r>
+      <w:r>
+        <w:rPr>
+          <w:lang w:val="en-US"/>
+        </w:rPr>
+        <w:t xml:space="preserve"> (looks like 2 serpents eating eachother</w:t>
+      </w:r>
       <w:bookmarkStart w:id="0" w:name="_GoBack"/>
       <w:bookmarkEnd w:id="0"/>
+      <w:r>
+        <w:rPr>
+          <w:lang w:val="en-US"/>
+        </w:rPr>
+        <w:t>)</w:t>
+      </w:r>
     </w:p>
     <w:sectPr>
       <w:pgSz w:w="11906" w:h="16838"/>

</xml_diff>